<commit_message>
Atualizando documentacao e adicionando ata
</commit_message>
<xml_diff>
--- a/Artefatos/Atas de Reunião/Ata de Reunião 18-08-2021 21hrs.docx
+++ b/Artefatos/Atas de Reunião/Ata de Reunião 18-08-2021 21hrs.docx
@@ -145,63 +145,7 @@
                 <w:sz w:val="22"/>
                 <w:szCs w:val="22"/>
               </w:rPr>
-              <w:t xml:space="preserve">Hora: </w:t>
-            </w:r>
-            <w:r>
-              <w:rPr>
-                <w:rFonts w:eastAsia="Calibri" w:ascii="Calibri" w:hAnsi="Calibri"/>
-                <w:sz w:val="22"/>
-                <w:szCs w:val="22"/>
-              </w:rPr>
-              <w:t>21</w:t>
-            </w:r>
-            <w:r>
-              <w:rPr>
-                <w:rFonts w:eastAsia="Calibri" w:ascii="Calibri" w:hAnsi="Calibri"/>
-                <w:sz w:val="22"/>
-                <w:szCs w:val="22"/>
-              </w:rPr>
-              <w:t>:</w:t>
-            </w:r>
-            <w:r>
-              <w:rPr>
-                <w:rFonts w:eastAsia="Calibri" w:ascii="Calibri" w:hAnsi="Calibri"/>
-                <w:sz w:val="22"/>
-                <w:szCs w:val="22"/>
-              </w:rPr>
-              <w:t>0</w:t>
-            </w:r>
-            <w:r>
-              <w:rPr>
-                <w:rFonts w:eastAsia="Calibri" w:ascii="Calibri" w:hAnsi="Calibri"/>
-                <w:sz w:val="22"/>
-                <w:szCs w:val="22"/>
-              </w:rPr>
-              <w:t xml:space="preserve">0 às </w:t>
-            </w:r>
-            <w:r>
-              <w:rPr>
-                <w:rFonts w:eastAsia="Calibri" w:ascii="Calibri" w:hAnsi="Calibri"/>
-                <w:sz w:val="22"/>
-                <w:szCs w:val="22"/>
-              </w:rPr>
-              <w:t>23</w:t>
-            </w:r>
-            <w:r>
-              <w:rPr>
-                <w:rFonts w:eastAsia="Calibri" w:ascii="Calibri" w:hAnsi="Calibri"/>
-                <w:sz w:val="22"/>
-                <w:szCs w:val="22"/>
-              </w:rPr>
-              <w:t>:</w:t>
-            </w:r>
-            <w:r>
-              <w:rPr>
-                <w:rFonts w:eastAsia="Calibri" w:ascii="Calibri" w:hAnsi="Calibri"/>
-                <w:sz w:val="22"/>
-                <w:szCs w:val="22"/>
-              </w:rPr>
-              <w:t>00</w:t>
+              <w:t>Hora: 21:00 às 23:00</w:t>
             </w:r>
           </w:p>
         </w:tc>
@@ -914,33 +858,93 @@
         <w:trPr/>
         <w:tc>
           <w:tcPr>
-            <w:tcW w:w="8494" w:type="dxa"/>
-            <w:gridSpan w:val="5"/>
-            <w:tcBorders>
-              <w:top w:val="single" w:sz="4" w:space="0" w:color="000000"/>
-              <w:left w:val="single" w:sz="4" w:space="0" w:color="000000"/>
-              <w:bottom w:val="single" w:sz="4" w:space="0" w:color="000000"/>
-              <w:right w:val="single" w:sz="4" w:space="0" w:color="000000"/>
-            </w:tcBorders>
-            <w:shd w:color="auto" w:fill="auto" w:val="pct15"/>
-          </w:tcPr>
-          <w:p>
-            <w:pPr>
-              <w:pStyle w:val="Normal"/>
-              <w:widowControl w:val="false"/>
-              <w:rPr>
-                <w:rFonts w:ascii="Calibri" w:hAnsi="Calibri" w:eastAsia="Calibri"/>
-                <w:sz w:val="22"/>
-                <w:szCs w:val="22"/>
-              </w:rPr>
-            </w:pPr>
-            <w:r>
-              <w:rPr>
-                <w:rFonts w:eastAsia="Calibri" w:ascii="Calibri" w:hAnsi="Calibri"/>
-                <w:sz w:val="22"/>
-                <w:szCs w:val="22"/>
-              </w:rPr>
-              <w:t xml:space="preserve">Pauta </w:t>
+            <w:tcW w:w="2744" w:type="dxa"/>
+            <w:tcBorders>
+              <w:left w:val="single" w:sz="4" w:space="0" w:color="000000"/>
+              <w:bottom w:val="single" w:sz="4" w:space="0" w:color="000000"/>
+              <w:right w:val="single" w:sz="4" w:space="0" w:color="000000"/>
+            </w:tcBorders>
+            <w:shd w:color="auto" w:fill="auto" w:val="clear"/>
+          </w:tcPr>
+          <w:p>
+            <w:pPr>
+              <w:pStyle w:val="Normal"/>
+              <w:widowControl w:val="false"/>
+              <w:rPr>
+                <w:rFonts w:ascii="Calibri" w:hAnsi="Calibri" w:eastAsia="Calibri"/>
+                <w:sz w:val="22"/>
+                <w:szCs w:val="22"/>
+              </w:rPr>
+            </w:pPr>
+            <w:r>
+              <w:rPr>
+                <w:rFonts w:eastAsia="Calibri" w:ascii="Calibri" w:hAnsi="Calibri"/>
+                <w:sz w:val="22"/>
+                <w:szCs w:val="22"/>
+              </w:rPr>
+              <w:t>Ivre Marjorie Ribeiro Machado</w:t>
+            </w:r>
+          </w:p>
+        </w:tc>
+        <w:tc>
+          <w:tcPr>
+            <w:tcW w:w="3076" w:type="dxa"/>
+            <w:gridSpan w:val="2"/>
+            <w:tcBorders>
+              <w:left w:val="single" w:sz="4" w:space="0" w:color="000000"/>
+              <w:bottom w:val="single" w:sz="4" w:space="0" w:color="000000"/>
+              <w:right w:val="single" w:sz="4" w:space="0" w:color="000000"/>
+            </w:tcBorders>
+            <w:shd w:color="auto" w:fill="auto" w:val="clear"/>
+          </w:tcPr>
+          <w:p>
+            <w:pPr>
+              <w:pStyle w:val="Normal"/>
+              <w:widowControl w:val="false"/>
+              <w:rPr>
+                <w:rFonts w:ascii="Calibri" w:hAnsi="Calibri" w:eastAsia="Calibri"/>
+                <w:sz w:val="22"/>
+                <w:szCs w:val="22"/>
+              </w:rPr>
+            </w:pPr>
+            <w:r>
+              <w:rPr>
+                <w:rFonts w:eastAsia="Calibri" w:ascii="Calibri" w:hAnsi="Calibri"/>
+                <w:sz w:val="22"/>
+                <w:szCs w:val="22"/>
+              </w:rPr>
+              <w:t>ivre@pucminas.br</w:t>
+            </w:r>
+          </w:p>
+        </w:tc>
+        <w:tc>
+          <w:tcPr>
+            <w:tcW w:w="2674" w:type="dxa"/>
+            <w:gridSpan w:val="2"/>
+            <w:tcBorders>
+              <w:left w:val="single" w:sz="4" w:space="0" w:color="000000"/>
+              <w:bottom w:val="single" w:sz="4" w:space="0" w:color="000000"/>
+              <w:right w:val="single" w:sz="4" w:space="0" w:color="000000"/>
+            </w:tcBorders>
+            <w:shd w:color="auto" w:fill="auto" w:val="clear"/>
+          </w:tcPr>
+          <w:p>
+            <w:pPr>
+              <w:pStyle w:val="Normal"/>
+              <w:widowControl w:val="false"/>
+              <w:rPr>
+                <w:rFonts w:ascii="Calibri" w:hAnsi="Calibri" w:eastAsia="Calibri"/>
+                <w:sz w:val="22"/>
+                <w:szCs w:val="22"/>
+              </w:rPr>
+            </w:pPr>
+            <w:r>
+              <w:rPr>
+                <w:rFonts w:eastAsia="Calibri" w:ascii="Calibri" w:hAnsi="Calibri"/>
+                <w:sz w:val="22"/>
+                <w:szCs w:val="22"/>
+              </w:rPr>
+              <w:t>Professora</w:t>
             </w:r>
           </w:p>
         </w:tc>
@@ -949,150 +953,93 @@
         <w:trPr/>
         <w:tc>
           <w:tcPr>
-            <w:tcW w:w="8494" w:type="dxa"/>
-            <w:gridSpan w:val="5"/>
-            <w:tcBorders>
-              <w:top w:val="single" w:sz="4" w:space="0" w:color="000000"/>
-              <w:left w:val="single" w:sz="4" w:space="0" w:color="000000"/>
-              <w:bottom w:val="single" w:sz="4" w:space="0" w:color="000000"/>
-              <w:right w:val="single" w:sz="4" w:space="0" w:color="000000"/>
-            </w:tcBorders>
-            <w:shd w:color="auto" w:fill="auto" w:val="clear"/>
-          </w:tcPr>
-          <w:p>
-            <w:pPr>
-              <w:pStyle w:val="Normal"/>
-              <w:widowControl w:val="false"/>
-              <w:rPr>
-                <w:rFonts w:ascii="Calibri" w:hAnsi="Calibri" w:eastAsia="Calibri"/>
-                <w:sz w:val="22"/>
-                <w:szCs w:val="22"/>
-              </w:rPr>
-            </w:pPr>
-            <w:r>
-              <w:rPr>
-                <w:rFonts w:eastAsia="Calibri" w:ascii="Calibri" w:hAnsi="Calibri"/>
-                <w:sz w:val="22"/>
-                <w:szCs w:val="22"/>
-              </w:rPr>
-            </w:r>
-          </w:p>
-          <w:p>
-            <w:pPr>
-              <w:pStyle w:val="Normal"/>
-              <w:widowControl w:val="false"/>
-              <w:rPr>
-                <w:rFonts w:ascii="Calibri" w:hAnsi="Calibri" w:eastAsia="Calibri"/>
-                <w:sz w:val="22"/>
-                <w:szCs w:val="22"/>
-              </w:rPr>
-            </w:pPr>
-            <w:r>
-              <w:rPr>
-                <w:rFonts w:eastAsia="Calibri" w:ascii="Calibri" w:hAnsi="Calibri"/>
-                <w:sz w:val="22"/>
-                <w:szCs w:val="22"/>
-              </w:rPr>
-              <w:t xml:space="preserve">- </w:t>
-            </w:r>
-            <w:r>
-              <w:rPr>
-                <w:rFonts w:eastAsia="Calibri" w:ascii="Calibri" w:hAnsi="Calibri"/>
-                <w:sz w:val="22"/>
-                <w:szCs w:val="22"/>
-              </w:rPr>
-              <w:t>Criar repositório no Github</w:t>
-            </w:r>
-          </w:p>
-          <w:p>
-            <w:pPr>
-              <w:pStyle w:val="Normal"/>
-              <w:widowControl w:val="false"/>
-              <w:rPr>
-                <w:rFonts w:ascii="Calibri" w:hAnsi="Calibri" w:eastAsia="Calibri"/>
-                <w:sz w:val="22"/>
-                <w:szCs w:val="22"/>
-              </w:rPr>
-            </w:pPr>
-            <w:r>
-              <w:rPr>
-                <w:rFonts w:eastAsia="Calibri" w:ascii="Calibri" w:hAnsi="Calibri"/>
-                <w:sz w:val="22"/>
-                <w:szCs w:val="22"/>
-              </w:rPr>
-              <w:t xml:space="preserve">- </w:t>
-            </w:r>
-            <w:r>
-              <w:rPr>
-                <w:rFonts w:eastAsia="Calibri" w:ascii="Calibri" w:hAnsi="Calibri"/>
-                <w:sz w:val="22"/>
-                <w:szCs w:val="22"/>
-              </w:rPr>
-              <w:t>Criar projeto de Documentação no repositório</w:t>
-            </w:r>
-          </w:p>
-          <w:p>
-            <w:pPr>
-              <w:pStyle w:val="Normal"/>
-              <w:widowControl w:val="false"/>
-              <w:rPr>
-                <w:rFonts w:ascii="Calibri" w:hAnsi="Calibri" w:eastAsia="Calibri"/>
-                <w:sz w:val="22"/>
-                <w:szCs w:val="22"/>
-              </w:rPr>
-            </w:pPr>
-            <w:r>
-              <w:rPr>
-                <w:rFonts w:eastAsia="Calibri" w:ascii="Calibri" w:hAnsi="Calibri"/>
-                <w:sz w:val="22"/>
-                <w:szCs w:val="22"/>
-              </w:rPr>
-              <w:t xml:space="preserve">- </w:t>
-            </w:r>
-            <w:r>
-              <w:rPr>
-                <w:rFonts w:eastAsia="Calibri" w:ascii="Calibri" w:hAnsi="Calibri"/>
-                <w:sz w:val="22"/>
-                <w:szCs w:val="22"/>
-              </w:rPr>
-              <w:t>Criar backlog de todas as sprints no projeto de Documentação</w:t>
-            </w:r>
-          </w:p>
-          <w:p>
-            <w:pPr>
-              <w:pStyle w:val="Normal"/>
-              <w:widowControl w:val="false"/>
-              <w:rPr>
-                <w:rFonts w:ascii="Calibri" w:hAnsi="Calibri" w:eastAsia="Calibri"/>
-                <w:sz w:val="22"/>
-                <w:szCs w:val="22"/>
-              </w:rPr>
-            </w:pPr>
-            <w:r>
-              <w:rPr>
-                <w:rFonts w:eastAsia="Calibri" w:ascii="Calibri" w:hAnsi="Calibri"/>
-                <w:sz w:val="22"/>
-                <w:szCs w:val="22"/>
-              </w:rPr>
-              <w:t>- Início da contextualização da área no arquivo de documentação</w:t>
-            </w:r>
-          </w:p>
-          <w:p>
-            <w:pPr>
-              <w:pStyle w:val="Normal"/>
-              <w:widowControl w:val="false"/>
-              <w:rPr>
-                <w:rFonts w:ascii="Calibri" w:hAnsi="Calibri" w:eastAsia="Calibri"/>
-                <w:sz w:val="22"/>
-                <w:szCs w:val="22"/>
-              </w:rPr>
-            </w:pPr>
-            <w:r>
-              <w:rPr>
-                <w:rFonts w:eastAsia="Calibri" w:ascii="Calibri" w:hAnsi="Calibri"/>
-                <w:sz w:val="22"/>
-                <w:szCs w:val="22"/>
-              </w:rPr>
+            <w:tcW w:w="2744" w:type="dxa"/>
+            <w:tcBorders>
+              <w:left w:val="single" w:sz="4" w:space="0" w:color="000000"/>
+              <w:bottom w:val="single" w:sz="4" w:space="0" w:color="000000"/>
+              <w:right w:val="single" w:sz="4" w:space="0" w:color="000000"/>
+            </w:tcBorders>
+            <w:shd w:color="auto" w:fill="auto" w:val="clear"/>
+          </w:tcPr>
+          <w:p>
+            <w:pPr>
+              <w:pStyle w:val="Normal"/>
+              <w:widowControl w:val="false"/>
+              <w:rPr>
+                <w:rFonts w:ascii="Calibri" w:hAnsi="Calibri" w:eastAsia="Calibri"/>
+                <w:sz w:val="22"/>
+                <w:szCs w:val="22"/>
+              </w:rPr>
+            </w:pPr>
+            <w:r>
+              <w:rPr>
+                <w:rFonts w:eastAsia="Calibri" w:ascii="Calibri" w:hAnsi="Calibri"/>
+                <w:sz w:val="22"/>
+                <w:szCs w:val="22"/>
+              </w:rPr>
+              <w:t>Soraia Lúcia Da Silva</w:t>
+            </w:r>
+          </w:p>
+        </w:tc>
+        <w:tc>
+          <w:tcPr>
+            <w:tcW w:w="3076" w:type="dxa"/>
+            <w:gridSpan w:val="2"/>
+            <w:tcBorders>
+              <w:left w:val="single" w:sz="4" w:space="0" w:color="000000"/>
+              <w:bottom w:val="single" w:sz="4" w:space="0" w:color="000000"/>
+              <w:right w:val="single" w:sz="4" w:space="0" w:color="000000"/>
+            </w:tcBorders>
+            <w:shd w:color="auto" w:fill="auto" w:val="clear"/>
+          </w:tcPr>
+          <w:p>
+            <w:pPr>
+              <w:pStyle w:val="Normal"/>
+              <w:widowControl w:val="false"/>
+              <w:rPr>
+                <w:rFonts w:ascii="Calibri" w:hAnsi="Calibri" w:eastAsia="Calibri"/>
+                <w:sz w:val="22"/>
+                <w:szCs w:val="22"/>
+              </w:rPr>
+            </w:pPr>
+            <w:r>
+              <w:rPr>
+                <w:rFonts w:eastAsia="Calibri" w:ascii="Calibri" w:hAnsi="Calibri"/>
+                <w:sz w:val="22"/>
+                <w:szCs w:val="22"/>
+              </w:rPr>
+              <w:t>soraialu@pucminas.br</w:t>
+            </w:r>
+          </w:p>
+        </w:tc>
+        <w:tc>
+          <w:tcPr>
+            <w:tcW w:w="2674" w:type="dxa"/>
+            <w:gridSpan w:val="2"/>
+            <w:tcBorders>
+              <w:left w:val="single" w:sz="4" w:space="0" w:color="000000"/>
+              <w:bottom w:val="single" w:sz="4" w:space="0" w:color="000000"/>
+              <w:right w:val="single" w:sz="4" w:space="0" w:color="000000"/>
+            </w:tcBorders>
+            <w:shd w:color="auto" w:fill="auto" w:val="clear"/>
+          </w:tcPr>
+          <w:p>
+            <w:pPr>
+              <w:pStyle w:val="Normal"/>
+              <w:widowControl w:val="false"/>
+              <w:rPr>
+                <w:rFonts w:ascii="Calibri" w:hAnsi="Calibri" w:eastAsia="Calibri"/>
+                <w:sz w:val="22"/>
+                <w:szCs w:val="22"/>
+              </w:rPr>
+            </w:pPr>
+            <w:r>
+              <w:rPr>
+                <w:rFonts w:eastAsia="Calibri" w:ascii="Calibri" w:hAnsi="Calibri"/>
+                <w:sz w:val="22"/>
+                <w:szCs w:val="22"/>
+              </w:rPr>
+              <w:t>Professora</w:t>
             </w:r>
           </w:p>
         </w:tc>
@@ -1127,15 +1074,7 @@
                 <w:sz w:val="22"/>
                 <w:szCs w:val="22"/>
               </w:rPr>
-              <w:t>´</w:t>
-            </w:r>
-            <w:r>
-              <w:rPr>
-                <w:rFonts w:eastAsia="Calibri" w:ascii="Calibri" w:hAnsi="Calibri"/>
-                <w:sz w:val="22"/>
-                <w:szCs w:val="22"/>
-              </w:rPr>
-              <w:t xml:space="preserve">Notas e Decisões </w:t>
+              <w:t xml:space="preserve">Pauta </w:t>
             </w:r>
           </w:p>
         </w:tc>
@@ -1165,7 +1104,174 @@
               </w:rPr>
             </w:pPr>
             <w:r>
-              <w:rPr/>
+              <w:rPr>
+                <w:rFonts w:eastAsia="Calibri" w:ascii="Calibri" w:hAnsi="Calibri"/>
+                <w:sz w:val="22"/>
+                <w:szCs w:val="22"/>
+              </w:rPr>
+            </w:r>
+          </w:p>
+          <w:p>
+            <w:pPr>
+              <w:pStyle w:val="Normal"/>
+              <w:widowControl w:val="false"/>
+              <w:rPr>
+                <w:rFonts w:ascii="Calibri" w:hAnsi="Calibri" w:eastAsia="Calibri"/>
+                <w:sz w:val="22"/>
+                <w:szCs w:val="22"/>
+              </w:rPr>
+            </w:pPr>
+            <w:r>
+              <w:rPr>
+                <w:rFonts w:eastAsia="Calibri" w:ascii="Calibri" w:hAnsi="Calibri"/>
+                <w:sz w:val="22"/>
+                <w:szCs w:val="22"/>
+              </w:rPr>
+              <w:t>- Criar repositório no Github</w:t>
+            </w:r>
+          </w:p>
+          <w:p>
+            <w:pPr>
+              <w:pStyle w:val="Normal"/>
+              <w:widowControl w:val="false"/>
+              <w:rPr>
+                <w:rFonts w:ascii="Calibri" w:hAnsi="Calibri" w:eastAsia="Calibri"/>
+                <w:sz w:val="22"/>
+                <w:szCs w:val="22"/>
+              </w:rPr>
+            </w:pPr>
+            <w:r>
+              <w:rPr>
+                <w:rFonts w:eastAsia="Calibri" w:ascii="Calibri" w:hAnsi="Calibri"/>
+                <w:sz w:val="22"/>
+                <w:szCs w:val="22"/>
+              </w:rPr>
+              <w:t>- Criar projeto de Documentação no repositório</w:t>
+            </w:r>
+          </w:p>
+          <w:p>
+            <w:pPr>
+              <w:pStyle w:val="Normal"/>
+              <w:widowControl w:val="false"/>
+              <w:rPr>
+                <w:rFonts w:ascii="Calibri" w:hAnsi="Calibri" w:eastAsia="Calibri"/>
+                <w:sz w:val="22"/>
+                <w:szCs w:val="22"/>
+              </w:rPr>
+            </w:pPr>
+            <w:r>
+              <w:rPr>
+                <w:rFonts w:eastAsia="Calibri" w:ascii="Calibri" w:hAnsi="Calibri"/>
+                <w:sz w:val="22"/>
+                <w:szCs w:val="22"/>
+              </w:rPr>
+              <w:t>- Criar backlog de todas as sprints no projeto de Documentação</w:t>
+            </w:r>
+          </w:p>
+          <w:p>
+            <w:pPr>
+              <w:pStyle w:val="Normal"/>
+              <w:widowControl w:val="false"/>
+              <w:rPr>
+                <w:rFonts w:ascii="Calibri" w:hAnsi="Calibri" w:eastAsia="Calibri"/>
+                <w:sz w:val="22"/>
+                <w:szCs w:val="22"/>
+              </w:rPr>
+            </w:pPr>
+            <w:r>
+              <w:rPr>
+                <w:rFonts w:eastAsia="Calibri" w:ascii="Calibri" w:hAnsi="Calibri"/>
+                <w:sz w:val="22"/>
+                <w:szCs w:val="22"/>
+              </w:rPr>
+              <w:t>- Início da contextualização da área no arquivo de documentação</w:t>
+            </w:r>
+          </w:p>
+          <w:p>
+            <w:pPr>
+              <w:pStyle w:val="Normal"/>
+              <w:widowControl w:val="false"/>
+              <w:rPr>
+                <w:rFonts w:ascii="Calibri" w:hAnsi="Calibri" w:eastAsia="Calibri"/>
+                <w:sz w:val="22"/>
+                <w:szCs w:val="22"/>
+              </w:rPr>
+            </w:pPr>
+            <w:r>
+              <w:rPr>
+                <w:rFonts w:eastAsia="Calibri" w:ascii="Calibri" w:hAnsi="Calibri"/>
+                <w:sz w:val="22"/>
+                <w:szCs w:val="22"/>
+              </w:rPr>
+            </w:r>
+          </w:p>
+        </w:tc>
+      </w:tr>
+      <w:tr>
+        <w:trPr/>
+        <w:tc>
+          <w:tcPr>
+            <w:tcW w:w="8494" w:type="dxa"/>
+            <w:gridSpan w:val="5"/>
+            <w:tcBorders>
+              <w:top w:val="single" w:sz="4" w:space="0" w:color="000000"/>
+              <w:left w:val="single" w:sz="4" w:space="0" w:color="000000"/>
+              <w:bottom w:val="single" w:sz="4" w:space="0" w:color="000000"/>
+              <w:right w:val="single" w:sz="4" w:space="0" w:color="000000"/>
+            </w:tcBorders>
+            <w:shd w:color="auto" w:fill="auto" w:val="pct15"/>
+          </w:tcPr>
+          <w:p>
+            <w:pPr>
+              <w:pStyle w:val="Normal"/>
+              <w:widowControl w:val="false"/>
+              <w:rPr>
+                <w:rFonts w:ascii="Calibri" w:hAnsi="Calibri" w:eastAsia="Calibri"/>
+                <w:sz w:val="22"/>
+                <w:szCs w:val="22"/>
+              </w:rPr>
+            </w:pPr>
+            <w:r>
+              <w:rPr>
+                <w:rFonts w:eastAsia="Calibri" w:ascii="Calibri" w:hAnsi="Calibri"/>
+                <w:sz w:val="22"/>
+                <w:szCs w:val="22"/>
+              </w:rPr>
+              <w:t xml:space="preserve">´Notas e Decisões </w:t>
+            </w:r>
+          </w:p>
+        </w:tc>
+      </w:tr>
+      <w:tr>
+        <w:trPr/>
+        <w:tc>
+          <w:tcPr>
+            <w:tcW w:w="8494" w:type="dxa"/>
+            <w:gridSpan w:val="5"/>
+            <w:tcBorders>
+              <w:top w:val="single" w:sz="4" w:space="0" w:color="000000"/>
+              <w:left w:val="single" w:sz="4" w:space="0" w:color="000000"/>
+              <w:bottom w:val="single" w:sz="4" w:space="0" w:color="000000"/>
+              <w:right w:val="single" w:sz="4" w:space="0" w:color="000000"/>
+            </w:tcBorders>
+            <w:shd w:color="auto" w:fill="auto" w:val="clear"/>
+          </w:tcPr>
+          <w:p>
+            <w:pPr>
+              <w:pStyle w:val="Normal"/>
+              <w:widowControl w:val="false"/>
+              <w:rPr>
+                <w:rFonts w:ascii="Calibri" w:hAnsi="Calibri" w:eastAsia="Calibri"/>
+                <w:sz w:val="22"/>
+                <w:szCs w:val="22"/>
+              </w:rPr>
+            </w:pPr>
+            <w:r>
+              <w:rPr>
+                <w:rFonts w:eastAsia="Calibri" w:ascii="Calibri" w:hAnsi="Calibri"/>
+                <w:sz w:val="22"/>
+                <w:szCs w:val="22"/>
+              </w:rPr>
             </w:r>
           </w:p>
           <w:p>
@@ -1426,18 +1532,7 @@
                 <w:szCs w:val="22"/>
                 <w:lang w:val="pt-BR" w:eastAsia="pt-BR" w:bidi="ar-SA"/>
               </w:rPr>
-              <w:t xml:space="preserve">- </w:t>
-            </w:r>
-            <w:r>
-              <w:rPr>
-                <w:rFonts w:eastAsia="Calibri" w:cs="Times New Roman" w:ascii="Calibri" w:hAnsi="Calibri"/>
-                <w:color w:val="auto"/>
-                <w:kern w:val="0"/>
-                <w:sz w:val="22"/>
-                <w:szCs w:val="22"/>
-                <w:lang w:val="pt-BR" w:eastAsia="pt-BR" w:bidi="ar-SA"/>
-              </w:rPr>
-              <w:t>Vinícius PO</w:t>
+              <w:t>- Vinícius PO</w:t>
             </w:r>
           </w:p>
           <w:p>
@@ -1859,7 +1954,7 @@
     </w:pPr>
     <w:r>
       <w:drawing>
-        <wp:anchor behindDoc="1" distT="0" distB="0" distL="114300" distR="114300" simplePos="0" locked="0" layoutInCell="0" allowOverlap="1" relativeHeight="2">
+        <wp:anchor behindDoc="1" distT="0" distB="0" distL="114300" distR="114300" simplePos="0" locked="0" layoutInCell="0" allowOverlap="1" relativeHeight="3">
           <wp:simplePos x="0" y="0"/>
           <wp:positionH relativeFrom="column">
             <wp:posOffset>-356870</wp:posOffset>
@@ -2371,6 +2466,23 @@
       <w:lang w:val="pt-BR" w:eastAsia="pt-BR" w:bidi="ar-SA"/>
     </w:rPr>
   </w:style>
+  <w:style w:type="paragraph" w:styleId="Ttulo1">
+    <w:name w:val="Heading 1"/>
+    <w:basedOn w:val="Ttulo"/>
+    <w:next w:val="Corpodotexto"/>
+    <w:qFormat/>
+    <w:pPr>
+      <w:spacing w:before="240" w:after="120"/>
+      <w:outlineLvl w:val="0"/>
+    </w:pPr>
+    <w:rPr>
+      <w:rFonts w:ascii="Liberation Serif" w:hAnsi="Liberation Serif" w:eastAsia="Segoe UI" w:cs="Tahoma"/>
+      <w:b/>
+      <w:bCs/>
+      <w:sz w:val="48"/>
+      <w:szCs w:val="48"/>
+    </w:rPr>
+  </w:style>
   <w:style w:type="paragraph" w:styleId="Ttulo4">
     <w:name w:val="Heading 4"/>
     <w:basedOn w:val="Ttulo"/>

</xml_diff>